<commit_message>
modelo de negocio actualizacion
</commit_message>
<xml_diff>
--- a/Modelo de negocio.docx
+++ b/Modelo de negocio.docx
@@ -14,6 +14,7 @@
       <w:r>
         <w:t xml:space="preserve">Nuestro juego se basará en un modelo </w:t>
       </w:r>
+      <w:proofErr w:type="spellStart"/>
       <w:r>
         <w:rPr>
           <w:i/>
@@ -21,6 +22,7 @@
         </w:rPr>
         <w:t>freemium</w:t>
       </w:r>
+      <w:proofErr w:type="spellEnd"/>
       <w:r>
         <w:t>. Al principio, la versión clásica</w:t>
       </w:r>
@@ -103,6 +105,7 @@
         </w:numPr>
         <w:jc w:val="both"/>
       </w:pPr>
+      <w:proofErr w:type="spellStart"/>
       <w:r>
         <w:rPr>
           <w:i/>
@@ -110,6 +113,7 @@
         </w:rPr>
         <w:t>Merchandising</w:t>
       </w:r>
+      <w:proofErr w:type="spellEnd"/>
       <w:r>
         <w:t xml:space="preserve"> Oficial (Ropa, accesorios, muñequitos del juego…)</w:t>
       </w:r>
@@ -169,8 +173,6 @@
       <w:r>
         <w:t xml:space="preserve"> varias skins, y algún personaje o escenario, donde se reducirá su precio, y podrá ser probado por los jugadores que tengan un nivel de suscripción necesario.</w:t>
       </w:r>
-      <w:bookmarkStart w:id="0" w:name="_GoBack"/>
-      <w:bookmarkEnd w:id="0"/>
     </w:p>
     <w:p>
       <w:pPr>
@@ -179,6 +181,7 @@
       <w:r>
         <w:t xml:space="preserve">A través de nuestro servicio de </w:t>
       </w:r>
+      <w:proofErr w:type="spellStart"/>
       <w:r>
         <w:rPr>
           <w:i/>
@@ -186,6 +189,7 @@
         </w:rPr>
         <w:t>patreon</w:t>
       </w:r>
+      <w:proofErr w:type="spellEnd"/>
       <w:r>
         <w:t>, tendremos diferentes suscripciones para obtener diferentes beneficios. Las suscripciones son acumulativas, es decir, si compras una suscripción, tienes acceso a lo que ofrecen todas las suscripciones anteriores</w:t>
       </w:r>
@@ -297,6 +301,7 @@
       <w:r>
         <w:t xml:space="preserve">Además, tendrá acceso a </w:t>
       </w:r>
+      <w:proofErr w:type="spellStart"/>
       <w:r>
         <w:rPr>
           <w:i/>
@@ -304,6 +309,7 @@
         </w:rPr>
         <w:t>DevLogs</w:t>
       </w:r>
+      <w:proofErr w:type="spellEnd"/>
       <w:r>
         <w:t xml:space="preserve"> del desarrollo del juego.</w:t>
       </w:r>
@@ -378,6 +384,7 @@
       <w:r>
         <w:t xml:space="preserve">. Podrá acceder al canal de </w:t>
       </w:r>
+      <w:proofErr w:type="spellStart"/>
       <w:r>
         <w:rPr>
           <w:i/>
@@ -385,6 +392,7 @@
         </w:rPr>
         <w:t>discord</w:t>
       </w:r>
+      <w:proofErr w:type="spellEnd"/>
       <w:r>
         <w:t xml:space="preserve"> del estudio, de oyente, durante las conferencias</w:t>
       </w:r>
@@ -425,6 +433,7 @@
         <w:lastRenderedPageBreak/>
         <w:t xml:space="preserve">acerca de algo que se haya mencionado en alguna conferencia del equipo a través de su canal de </w:t>
       </w:r>
+      <w:proofErr w:type="spellStart"/>
       <w:r>
         <w:rPr>
           <w:i/>
@@ -432,8 +441,17 @@
         </w:rPr>
         <w:t>discord</w:t>
       </w:r>
-      <w:r>
-        <w:t xml:space="preserve">, siempre al final de la misma, sin poder interrumpirla. </w:t>
+      <w:proofErr w:type="spellEnd"/>
+      <w:r>
+        <w:t xml:space="preserve">, siempre al final de </w:t>
+      </w:r>
+      <w:proofErr w:type="gramStart"/>
+      <w:r>
+        <w:t>la misma</w:t>
+      </w:r>
+      <w:proofErr w:type="gramEnd"/>
+      <w:r>
+        <w:t xml:space="preserve">, sin poder interrumpirla. </w:t>
       </w:r>
     </w:p>
     <w:p>
@@ -455,6 +473,7 @@
       <w:r>
         <w:t xml:space="preserve"> El suscriptor recibirá un objeto de </w:t>
       </w:r>
+      <w:proofErr w:type="spellStart"/>
       <w:r>
         <w:rPr>
           <w:i/>
@@ -462,6 +481,7 @@
         </w:rPr>
         <w:t>merch</w:t>
       </w:r>
+      <w:proofErr w:type="spellEnd"/>
       <w:r>
         <w:t xml:space="preserve"> oficial</w:t>
       </w:r>
@@ -471,6 +491,7 @@
       <w:r>
         <w:t xml:space="preserve"> con la primera suscripción a esta opción de </w:t>
       </w:r>
+      <w:proofErr w:type="spellStart"/>
       <w:r>
         <w:rPr>
           <w:i/>
@@ -478,6 +499,7 @@
         </w:rPr>
         <w:t>patreon</w:t>
       </w:r>
+      <w:proofErr w:type="spellEnd"/>
       <w:r>
         <w:rPr>
           <w:i/>
@@ -522,10 +544,26 @@
         <w:t>í</w:t>
       </w:r>
       <w:r>
-        <w:t xml:space="preserve">tulo “Leyend”, visible para los demás jugadores, el cual ofrece </w:t>
-      </w:r>
-      <w:r>
-        <w:t>una skin única para cada uno de los personajes jugables, además de otro 10% de descuento adicional en la compra de cualquier objeto de pago del juego y un 5% de descuento exclusivo en todo muestro merch del juego. (Este título se mantendrá mientras siga suscrito a este plan)</w:t>
+        <w:t>tulo “</w:t>
+      </w:r>
+      <w:proofErr w:type="spellStart"/>
+      <w:r>
+        <w:t>Leyend</w:t>
+      </w:r>
+      <w:proofErr w:type="spellEnd"/>
+      <w:r>
+        <w:t xml:space="preserve">”, visible para los demás jugadores, el cual ofrece </w:t>
+      </w:r>
+      <w:r>
+        <w:t xml:space="preserve">una skin única para cada uno de los personajes jugables, además de otro 10% de descuento adicional en la compra de cualquier objeto de pago del juego y un 5% de descuento exclusivo en todo muestro </w:t>
+      </w:r>
+      <w:proofErr w:type="spellStart"/>
+      <w:r>
+        <w:t>merch</w:t>
+      </w:r>
+      <w:proofErr w:type="spellEnd"/>
+      <w:r>
+        <w:t xml:space="preserve"> del juego. (Este título se mantendrá mientras siga suscrito a este plan)</w:t>
       </w:r>
       <w:r>
         <w:t xml:space="preserve">. </w:t>
@@ -649,8 +687,21 @@
         <w:ind w:left="0"/>
         <w:jc w:val="both"/>
       </w:pPr>
-      <w:r>
-        <w:t xml:space="preserve">Rainbow Teapot Studio se reserva el derecho de admitir a alguien a que participe en el desarrollo de cualquier aspecto de sus proyectos. Asimismo, se reserva el derecho de incluir cualquier idea o boceto que se proponga por parte de los suscriptores; la última palabra la </w:t>
+      <w:proofErr w:type="spellStart"/>
+      <w:r>
+        <w:t>Rainbow</w:t>
+      </w:r>
+      <w:proofErr w:type="spellEnd"/>
+      <w:r>
+        <w:t xml:space="preserve"> </w:t>
+      </w:r>
+      <w:proofErr w:type="spellStart"/>
+      <w:r>
+        <w:t>Teapot</w:t>
+      </w:r>
+      <w:proofErr w:type="spellEnd"/>
+      <w:r>
+        <w:t xml:space="preserve"> Studio se reserva el derecho de admitir a alguien a que participe en el desarrollo de cualquier aspecto de sus proyectos. Asimismo, se reserva el derecho de incluir cualquier idea o boceto que se proponga por parte de los suscriptores; la última palabra la </w:t>
       </w:r>
       <w:r>
         <w:t>tendrá siempre el estudio</w:t>
@@ -675,6 +726,7 @@
       <w:r>
         <w:t xml:space="preserve">Objetos que ofrecemos de </w:t>
       </w:r>
+      <w:proofErr w:type="spellStart"/>
       <w:r>
         <w:rPr>
           <w:i/>
@@ -682,6 +734,7 @@
         </w:rPr>
         <w:t>merchandising</w:t>
       </w:r>
+      <w:proofErr w:type="spellEnd"/>
       <w:r>
         <w:rPr>
           <w:i/>
@@ -801,7 +854,10 @@
         <w:jc w:val="both"/>
       </w:pPr>
       <w:r>
-        <w:t>Peluche de Narangina Carolina (20cm). 24,99€</w:t>
+        <w:t xml:space="preserve">Peluche de </w:t>
+      </w:r>
+      <w:r>
+        <w:t>cualquiera de nuestros personajes jugables. 24.99€</w:t>
       </w:r>
     </w:p>
     <w:p>
@@ -816,7 +872,13 @@
       </w:pPr>
       <w:r>
         <w:lastRenderedPageBreak/>
-        <w:t>Peluche de Váter Manolo (20cm). 24,99€</w:t>
+        <w:t xml:space="preserve">Camiseta </w:t>
+      </w:r>
+      <w:r>
+        <w:t>la imagen de alguno de los personajes</w:t>
+      </w:r>
+      <w:r>
+        <w:t>. 12,99€</w:t>
       </w:r>
     </w:p>
     <w:p>
@@ -830,13 +892,292 @@
         <w:jc w:val="both"/>
       </w:pPr>
       <w:r>
-        <w:t xml:space="preserve">Camiseta </w:t>
-      </w:r>
-      <w:r>
-        <w:t>la imagen de alguno de los personajes</w:t>
-      </w:r>
-      <w:r>
-        <w:t>. 12,99€</w:t>
+        <w:t xml:space="preserve">Sudadera de </w:t>
+      </w:r>
+      <w:r>
+        <w:t>algún personaje</w:t>
+      </w:r>
+      <w:r>
+        <w:t>. 29,95€</w:t>
+      </w:r>
+    </w:p>
+    <w:p>
+      <w:pPr>
+        <w:jc w:val="both"/>
+      </w:pPr>
+    </w:p>
+    <w:p>
+      <w:pPr>
+        <w:jc w:val="both"/>
+      </w:pPr>
+      <w:r>
+        <w:t xml:space="preserve">Objetos que vendemos en la tienda del juego: </w:t>
+      </w:r>
+    </w:p>
+    <w:p>
+      <w:pPr>
+        <w:jc w:val="both"/>
+      </w:pPr>
+      <w:r>
+        <w:t>La moneda que se usará dentro del juego serán cubos dorados. Se podrán comprar cubos dorados con dinero real, a través de nuestros servicios de PayPal.</w:t>
+      </w:r>
+      <w:r>
+        <w:t xml:space="preserve"> Los cubitos también pueden obtenerse de manera gratuita, jugando mucho. Por cada partida que se juegue, obtendrás </w:t>
+      </w:r>
+      <w:r>
+        <w:t>2 cubitos si ganas, y uno si quedas segundo.</w:t>
+      </w:r>
+    </w:p>
+    <w:p>
+      <w:pPr>
+        <w:pStyle w:val="Prrafodelista"/>
+        <w:numPr>
+          <w:ilvl w:val="0"/>
+          <w:numId w:val="4"/>
+        </w:numPr>
+        <w:jc w:val="both"/>
+      </w:pPr>
+      <w:r>
+        <w:t>50 cubitos. 4,95€</w:t>
+      </w:r>
+    </w:p>
+    <w:p>
+      <w:pPr>
+        <w:pStyle w:val="Prrafodelista"/>
+        <w:numPr>
+          <w:ilvl w:val="0"/>
+          <w:numId w:val="4"/>
+        </w:numPr>
+        <w:jc w:val="both"/>
+      </w:pPr>
+      <w:r>
+        <w:t>100 cubitos. 9,95€</w:t>
+      </w:r>
+    </w:p>
+    <w:p>
+      <w:pPr>
+        <w:pStyle w:val="Prrafodelista"/>
+        <w:numPr>
+          <w:ilvl w:val="0"/>
+          <w:numId w:val="4"/>
+        </w:numPr>
+        <w:jc w:val="both"/>
+      </w:pPr>
+      <w:r>
+        <w:t>300 cubitos. 21,95€</w:t>
+      </w:r>
+    </w:p>
+    <w:p>
+      <w:pPr>
+        <w:pStyle w:val="Prrafodelista"/>
+        <w:numPr>
+          <w:ilvl w:val="0"/>
+          <w:numId w:val="4"/>
+        </w:numPr>
+        <w:jc w:val="both"/>
+      </w:pPr>
+      <w:r>
+        <w:t>800 cubitos. 49,95€</w:t>
+      </w:r>
+    </w:p>
+    <w:p>
+      <w:pPr>
+        <w:pStyle w:val="Prrafodelista"/>
+        <w:numPr>
+          <w:ilvl w:val="0"/>
+          <w:numId w:val="4"/>
+        </w:numPr>
+        <w:jc w:val="both"/>
+      </w:pPr>
+      <w:r>
+        <w:t>2000 cubitos 99,95€</w:t>
+      </w:r>
+    </w:p>
+    <w:p>
+      <w:pPr>
+        <w:jc w:val="both"/>
+      </w:pPr>
+      <w:bookmarkStart w:id="0" w:name="_GoBack"/>
+      <w:bookmarkEnd w:id="0"/>
+    </w:p>
+    <w:p>
+      <w:pPr>
+        <w:jc w:val="both"/>
+      </w:pPr>
+      <w:r>
+        <w:t>Las ofertas que tenemos en la tienda son las siguientes:</w:t>
+      </w:r>
+    </w:p>
+    <w:p>
+      <w:pPr>
+        <w:pStyle w:val="Prrafodelista"/>
+        <w:numPr>
+          <w:ilvl w:val="0"/>
+          <w:numId w:val="5"/>
+        </w:numPr>
+        <w:jc w:val="both"/>
+      </w:pPr>
+      <w:r>
+        <w:t>Acceso a una skin a elegir del departamento de “destacados”. 15 cubitos</w:t>
+      </w:r>
+    </w:p>
+    <w:p>
+      <w:pPr>
+        <w:pStyle w:val="Prrafodelista"/>
+        <w:numPr>
+          <w:ilvl w:val="0"/>
+          <w:numId w:val="5"/>
+        </w:numPr>
+        <w:jc w:val="both"/>
+      </w:pPr>
+      <w:r>
+        <w:t>Acceso a todas las skins del departamento de destacados. 30 cubitos</w:t>
+      </w:r>
+    </w:p>
+    <w:p>
+      <w:pPr>
+        <w:pStyle w:val="Prrafodelista"/>
+        <w:numPr>
+          <w:ilvl w:val="0"/>
+          <w:numId w:val="5"/>
+        </w:numPr>
+        <w:jc w:val="both"/>
+      </w:pPr>
+      <w:r>
+        <w:t>Acceso al escenario de destacados. 40 cubitos</w:t>
+      </w:r>
+    </w:p>
+    <w:p>
+      <w:pPr>
+        <w:pStyle w:val="Prrafodelista"/>
+        <w:numPr>
+          <w:ilvl w:val="0"/>
+          <w:numId w:val="5"/>
+        </w:numPr>
+        <w:jc w:val="both"/>
+      </w:pPr>
+      <w:r>
+        <w:t>Acceso a un personaje del departamento de destacados. 25 cubitos</w:t>
+      </w:r>
+    </w:p>
+    <w:p>
+      <w:pPr>
+        <w:pStyle w:val="Prrafodelista"/>
+        <w:numPr>
+          <w:ilvl w:val="0"/>
+          <w:numId w:val="5"/>
+        </w:numPr>
+        <w:jc w:val="both"/>
+      </w:pPr>
+      <w:r>
+        <w:t>Acceso a todos los personajes del departamento de destacados. 50 cubitos</w:t>
+      </w:r>
+    </w:p>
+    <w:p>
+      <w:pPr>
+        <w:pStyle w:val="Prrafodelista"/>
+        <w:numPr>
+          <w:ilvl w:val="0"/>
+          <w:numId w:val="5"/>
+        </w:numPr>
+        <w:jc w:val="both"/>
+      </w:pPr>
+      <w:r>
+        <w:t>Acceso a todos los elementos del departamento de destacados. 75 cubitos</w:t>
+      </w:r>
+    </w:p>
+    <w:p>
+      <w:pPr>
+        <w:pStyle w:val="Prrafodelista"/>
+        <w:numPr>
+          <w:ilvl w:val="0"/>
+          <w:numId w:val="5"/>
+        </w:numPr>
+        <w:jc w:val="both"/>
+      </w:pPr>
+      <w:r>
+        <w:t>Comprar una skin para siempre. 50 cubitos</w:t>
+      </w:r>
+    </w:p>
+    <w:p>
+      <w:pPr>
+        <w:pStyle w:val="Prrafodelista"/>
+        <w:numPr>
+          <w:ilvl w:val="0"/>
+          <w:numId w:val="5"/>
+        </w:numPr>
+        <w:jc w:val="both"/>
+      </w:pPr>
+      <w:r>
+        <w:t>Comprar un escenario. 100 cubitos.</w:t>
+      </w:r>
+    </w:p>
+    <w:p>
+      <w:pPr>
+        <w:pStyle w:val="Prrafodelista"/>
+        <w:numPr>
+          <w:ilvl w:val="0"/>
+          <w:numId w:val="5"/>
+        </w:numPr>
+        <w:jc w:val="both"/>
+      </w:pPr>
+      <w:r>
+        <w:t>Comprar un personaje. 80 cubitos.</w:t>
+      </w:r>
+    </w:p>
+    <w:p>
+      <w:pPr>
+        <w:pStyle w:val="Prrafodelista"/>
+        <w:numPr>
+          <w:ilvl w:val="0"/>
+          <w:numId w:val="5"/>
+        </w:numPr>
+        <w:jc w:val="both"/>
+      </w:pPr>
+      <w:r>
+        <w:t>Oferta: Personaje + skin. 110 cubitos.</w:t>
+      </w:r>
+    </w:p>
+    <w:p>
+      <w:pPr>
+        <w:pStyle w:val="Prrafodelista"/>
+        <w:numPr>
+          <w:ilvl w:val="0"/>
+          <w:numId w:val="5"/>
+        </w:numPr>
+        <w:jc w:val="both"/>
+      </w:pPr>
+      <w:r>
+        <w:t>Comprar pase “</w:t>
+      </w:r>
+      <w:proofErr w:type="spellStart"/>
+      <w:r>
+        <w:t>Leyend</w:t>
+      </w:r>
+      <w:proofErr w:type="spellEnd"/>
+      <w:r>
+        <w:t>” para un mes. 1800 cubitos.</w:t>
+      </w:r>
+    </w:p>
+    <w:p>
+      <w:pPr>
+        <w:jc w:val="both"/>
+      </w:pPr>
+    </w:p>
+    <w:p>
+      <w:pPr>
+        <w:jc w:val="both"/>
+      </w:pPr>
+      <w:r>
+        <w:t xml:space="preserve">Todos los objetos del </w:t>
+      </w:r>
+      <w:proofErr w:type="spellStart"/>
+      <w:r>
+        <w:t>merch</w:t>
+      </w:r>
+      <w:proofErr w:type="spellEnd"/>
+      <w:r>
+        <w:t xml:space="preserve"> se pueden comprar también con cubitos:</w:t>
       </w:r>
     </w:p>
     <w:p>
@@ -850,270 +1191,14 @@
         <w:jc w:val="both"/>
       </w:pPr>
       <w:r>
-        <w:t xml:space="preserve">Sudadera de </w:t>
-      </w:r>
-      <w:r>
-        <w:t>algún personaje</w:t>
-      </w:r>
-      <w:r>
-        <w:t>. 29,95€</w:t>
-      </w:r>
-    </w:p>
-    <w:p>
-      <w:pPr>
-        <w:jc w:val="both"/>
-      </w:pPr>
-    </w:p>
-    <w:p>
-      <w:pPr>
-        <w:jc w:val="both"/>
-      </w:pPr>
-      <w:r>
-        <w:t xml:space="preserve">Objetos que vendemos en la tienda del juego: </w:t>
-      </w:r>
-    </w:p>
-    <w:p>
-      <w:pPr>
-        <w:jc w:val="both"/>
-      </w:pPr>
-      <w:r>
-        <w:t>La moneda que se usará dentro del juego serán cubos dorados. Se podrán comprar cubos dorados con dinero real, a través de nuestros servicios de PayPal.</w:t>
-      </w:r>
-      <w:r>
-        <w:t xml:space="preserve"> Los cubitos también pueden obtenerse de manera gratuita, jugando mucho. Por cada partida que se juegue, obtendrás </w:t>
-      </w:r>
-      <w:r>
-        <w:t>2 cubitos si ganas, y uno si quedas segundo.</w:t>
-      </w:r>
-    </w:p>
-    <w:p>
-      <w:pPr>
-        <w:pStyle w:val="Prrafodelista"/>
-        <w:numPr>
-          <w:ilvl w:val="0"/>
-          <w:numId w:val="4"/>
-        </w:numPr>
-        <w:jc w:val="both"/>
-      </w:pPr>
-      <w:r>
-        <w:t>50 cubitos. 4,95€</w:t>
-      </w:r>
-    </w:p>
-    <w:p>
-      <w:pPr>
-        <w:pStyle w:val="Prrafodelista"/>
-        <w:numPr>
-          <w:ilvl w:val="0"/>
-          <w:numId w:val="4"/>
-        </w:numPr>
-        <w:jc w:val="both"/>
-      </w:pPr>
-      <w:r>
-        <w:t>100 cubitos. 9,95€</w:t>
-      </w:r>
-    </w:p>
-    <w:p>
-      <w:pPr>
-        <w:pStyle w:val="Prrafodelista"/>
-        <w:numPr>
-          <w:ilvl w:val="0"/>
-          <w:numId w:val="4"/>
-        </w:numPr>
-        <w:jc w:val="both"/>
-      </w:pPr>
-      <w:r>
-        <w:t>300 cubitos. 21,95€</w:t>
-      </w:r>
-    </w:p>
-    <w:p>
-      <w:pPr>
-        <w:pStyle w:val="Prrafodelista"/>
-        <w:numPr>
-          <w:ilvl w:val="0"/>
-          <w:numId w:val="4"/>
-        </w:numPr>
-        <w:jc w:val="both"/>
-      </w:pPr>
-      <w:r>
-        <w:t>800 cubitos. 49,95€</w:t>
-      </w:r>
-    </w:p>
-    <w:p>
-      <w:pPr>
-        <w:pStyle w:val="Prrafodelista"/>
-        <w:numPr>
-          <w:ilvl w:val="0"/>
-          <w:numId w:val="4"/>
-        </w:numPr>
-        <w:jc w:val="both"/>
-      </w:pPr>
-      <w:r>
-        <w:t>2000 cubitos 99,95€</w:t>
-      </w:r>
-    </w:p>
-    <w:p>
-      <w:pPr>
-        <w:jc w:val="both"/>
-      </w:pPr>
-      <w:r>
-        <w:t>Las ofertas que tenemos en la tienda son las siguientes:</w:t>
-      </w:r>
-    </w:p>
-    <w:p>
-      <w:pPr>
-        <w:pStyle w:val="Prrafodelista"/>
-        <w:numPr>
-          <w:ilvl w:val="0"/>
-          <w:numId w:val="5"/>
-        </w:numPr>
-        <w:jc w:val="both"/>
-      </w:pPr>
-      <w:r>
-        <w:t>Acceso a una skin a elegir del departamento de “destacados”. 15 cubitos</w:t>
-      </w:r>
-    </w:p>
-    <w:p>
-      <w:pPr>
-        <w:pStyle w:val="Prrafodelista"/>
-        <w:numPr>
-          <w:ilvl w:val="0"/>
-          <w:numId w:val="5"/>
-        </w:numPr>
-        <w:jc w:val="both"/>
-      </w:pPr>
-      <w:r>
-        <w:t>Acceso a todas las skins del departamento de destacados. 30 cubitos</w:t>
-      </w:r>
-    </w:p>
-    <w:p>
-      <w:pPr>
-        <w:pStyle w:val="Prrafodelista"/>
-        <w:numPr>
-          <w:ilvl w:val="0"/>
-          <w:numId w:val="5"/>
-        </w:numPr>
-        <w:jc w:val="both"/>
-      </w:pPr>
-      <w:r>
-        <w:t>Acceso al escenario de destacados. 40 cubitos</w:t>
-      </w:r>
-    </w:p>
-    <w:p>
-      <w:pPr>
-        <w:pStyle w:val="Prrafodelista"/>
-        <w:numPr>
-          <w:ilvl w:val="0"/>
-          <w:numId w:val="5"/>
-        </w:numPr>
-        <w:jc w:val="both"/>
-      </w:pPr>
-      <w:r>
-        <w:t>Acceso a un personaje del departamento de destacados. 25 cubitos</w:t>
-      </w:r>
-    </w:p>
-    <w:p>
-      <w:pPr>
-        <w:pStyle w:val="Prrafodelista"/>
-        <w:numPr>
-          <w:ilvl w:val="0"/>
-          <w:numId w:val="5"/>
-        </w:numPr>
-        <w:jc w:val="both"/>
-      </w:pPr>
-      <w:r>
-        <w:t>Acceso a todos los personajes del departamento de destacados. 50 cubitos</w:t>
-      </w:r>
-    </w:p>
-    <w:p>
-      <w:pPr>
-        <w:pStyle w:val="Prrafodelista"/>
-        <w:numPr>
-          <w:ilvl w:val="0"/>
-          <w:numId w:val="5"/>
-        </w:numPr>
-        <w:jc w:val="both"/>
-      </w:pPr>
-      <w:r>
-        <w:t>Acceso a todos los elementos del departamento de destacados. 75 cubitos</w:t>
-      </w:r>
-    </w:p>
-    <w:p>
-      <w:pPr>
-        <w:pStyle w:val="Prrafodelista"/>
-        <w:numPr>
-          <w:ilvl w:val="0"/>
-          <w:numId w:val="5"/>
-        </w:numPr>
-        <w:jc w:val="both"/>
-      </w:pPr>
-      <w:r>
-        <w:t>Comprar una skin para siempre. 50 cubitos</w:t>
-      </w:r>
-    </w:p>
-    <w:p>
-      <w:pPr>
-        <w:pStyle w:val="Prrafodelista"/>
-        <w:numPr>
-          <w:ilvl w:val="0"/>
-          <w:numId w:val="5"/>
-        </w:numPr>
-        <w:jc w:val="both"/>
-      </w:pPr>
-      <w:r>
-        <w:t>Comprar un escenario. 100 cubitos.</w:t>
-      </w:r>
-    </w:p>
-    <w:p>
-      <w:pPr>
-        <w:pStyle w:val="Prrafodelista"/>
-        <w:numPr>
-          <w:ilvl w:val="0"/>
-          <w:numId w:val="5"/>
-        </w:numPr>
-        <w:jc w:val="both"/>
-      </w:pPr>
-      <w:r>
-        <w:t>Comprar un personaje. 80 cubitos.</w:t>
-      </w:r>
-    </w:p>
-    <w:p>
-      <w:pPr>
-        <w:pStyle w:val="Prrafodelista"/>
-        <w:numPr>
-          <w:ilvl w:val="0"/>
-          <w:numId w:val="5"/>
-        </w:numPr>
-        <w:jc w:val="both"/>
-      </w:pPr>
-      <w:r>
-        <w:t>Oferta: Personaje + skin. 110 cubitos.</w:t>
-      </w:r>
-    </w:p>
-    <w:p>
-      <w:pPr>
-        <w:pStyle w:val="Prrafodelista"/>
-        <w:numPr>
-          <w:ilvl w:val="0"/>
-          <w:numId w:val="5"/>
-        </w:numPr>
-        <w:jc w:val="both"/>
-      </w:pPr>
-      <w:r>
-        <w:t>Comprar pase “Leyend” para un mes. 1800 cubitos.</w:t>
-      </w:r>
-    </w:p>
-    <w:p>
-      <w:pPr>
-        <w:jc w:val="both"/>
-      </w:pPr>
-      <w:r>
-        <w:t>Todos los objetos del merch se pueden comprar también con cubitos:</w:t>
-      </w:r>
-    </w:p>
-    <w:p>
-      <w:pPr>
-        <w:jc w:val="both"/>
-      </w:pPr>
+        <w:t xml:space="preserve">Figurita a escala 1:38 de cada uno de los personajes jugables iniciales, con su skin clásica. Fabricados en PVC por una impresora 3D. </w:t>
+      </w:r>
+      <w:r>
+        <w:t>400</w:t>
+      </w:r>
+      <w:r>
+        <w:t xml:space="preserve"> cubitos</w:t>
+      </w:r>
     </w:p>
     <w:p>
       <w:pPr>
@@ -1126,7 +1211,7 @@
         <w:jc w:val="both"/>
       </w:pPr>
       <w:r>
-        <w:t>Figurita a escala 1:38 de cada uno de los personajes jugables iniciales, con su skin clásica. Fabricados en PVC por una impresora 3D. 500 cubitos</w:t>
+        <w:t>Llavero oficial con el logotipo del estudio. 80 cubitos</w:t>
       </w:r>
     </w:p>
     <w:p>
@@ -1140,7 +1225,13 @@
         <w:jc w:val="both"/>
       </w:pPr>
       <w:r>
-        <w:t>Llavero oficial con el logotipo del estudio. 80 cubitos</w:t>
+        <w:t>Banda Sonora original (Digital). 1</w:t>
+      </w:r>
+      <w:r>
+        <w:t>6</w:t>
+      </w:r>
+      <w:r>
+        <w:t>0 cubitos</w:t>
       </w:r>
     </w:p>
     <w:p>
@@ -1154,7 +1245,7 @@
         <w:jc w:val="both"/>
       </w:pPr>
       <w:r>
-        <w:t>Banda Sonora original (Digital). 150 cubitos</w:t>
+        <w:t>Banda Sonora original, edición especial, con partituras. 400 cubitos</w:t>
       </w:r>
     </w:p>
     <w:p>
@@ -1168,7 +1259,13 @@
         <w:jc w:val="both"/>
       </w:pPr>
       <w:r>
-        <w:t>Banda Sonora original, edición especial, con partituras. 400 cubitos</w:t>
+        <w:t>Taza en blanco, con el logotipo del estudio. 1</w:t>
+      </w:r>
+      <w:r>
+        <w:t>5</w:t>
+      </w:r>
+      <w:r>
+        <w:t>0 cubitos.</w:t>
       </w:r>
     </w:p>
     <w:p>
@@ -1182,7 +1279,7 @@
         <w:jc w:val="both"/>
       </w:pPr>
       <w:r>
-        <w:t>Taza en blanco, con el logotipo del estudio. 180 cubitos.</w:t>
+        <w:t>Libro de arte, con bocetos y concept original, tapa dura. 1000 cubitos</w:t>
       </w:r>
     </w:p>
     <w:p>
@@ -1196,7 +1293,10 @@
         <w:jc w:val="both"/>
       </w:pPr>
       <w:r>
-        <w:t>Libro de arte, con bocetos y concept original, tapa dura. 1000 cubitos</w:t>
+        <w:t xml:space="preserve">Peluche de cualquiera de nuestros personajes jugables. </w:t>
+      </w:r>
+      <w:r>
+        <w:t>500 cubitos</w:t>
       </w:r>
     </w:p>
     <w:p>
@@ -1210,35 +1310,13 @@
         <w:jc w:val="both"/>
       </w:pPr>
       <w:r>
-        <w:t>Peluche de Narangina Carolina (20cm). 700 cubitos</w:t>
-      </w:r>
-    </w:p>
-    <w:p>
-      <w:pPr>
-        <w:pStyle w:val="Prrafodelista"/>
-        <w:numPr>
-          <w:ilvl w:val="0"/>
-          <w:numId w:val="3"/>
-        </w:numPr>
-        <w:ind w:left="720"/>
-        <w:jc w:val="both"/>
-      </w:pPr>
-      <w:r>
-        <w:t>Peluche de Váter Manolo (20cm). 700 cubitos</w:t>
-      </w:r>
-    </w:p>
-    <w:p>
-      <w:pPr>
-        <w:pStyle w:val="Prrafodelista"/>
-        <w:numPr>
-          <w:ilvl w:val="0"/>
-          <w:numId w:val="3"/>
-        </w:numPr>
-        <w:ind w:left="720"/>
-        <w:jc w:val="both"/>
-      </w:pPr>
-      <w:r>
-        <w:t>Camiseta con el logo del estudio. 350 cubitos</w:t>
+        <w:t xml:space="preserve">Camiseta con el logo del estudio. </w:t>
+      </w:r>
+      <w:r>
+        <w:t>2</w:t>
+      </w:r>
+      <w:r>
+        <w:t>50 cubitos</w:t>
       </w:r>
     </w:p>
     <w:p>

</xml_diff>